<commit_message>
Updates to Setup doc
</commit_message>
<xml_diff>
--- a/CompareSchema Setup.docx
+++ b/CompareSchema Setup.docx
@@ -29,7 +29,10 @@
         <w:pStyle w:val="Heading2"/>
       </w:pPr>
       <w:r>
-        <w:t>Local Setup</w:t>
+        <w:t>Python</w:t>
+      </w:r>
+      <w:r>
+        <w:t xml:space="preserve"> Setup</w:t>
       </w:r>
     </w:p>
     <w:p>
@@ -51,6 +54,18 @@
           <w:ilvl w:val="0"/>
           <w:numId w:val="1"/>
         </w:numPr>
+      </w:pPr>
+      <w:r>
+        <w:t xml:space="preserve">Install from requirements.txt OR </w:t>
+      </w:r>
+    </w:p>
+    <w:p>
+      <w:pPr>
+        <w:pStyle w:val="NoSpacing"/>
+        <w:numPr>
+          <w:ilvl w:val="1"/>
+          <w:numId w:val="1"/>
+        </w:numPr>
         <w:rPr>
           <w:rStyle w:val="Strong"/>
         </w:rPr>
@@ -60,6 +75,188 @@
           <w:rStyle w:val="Strong"/>
         </w:rPr>
         <w:t>pip install pandas</w:t>
+      </w:r>
+    </w:p>
+    <w:p>
+      <w:pPr>
+        <w:pStyle w:val="NoSpacing"/>
+        <w:numPr>
+          <w:ilvl w:val="1"/>
+          <w:numId w:val="1"/>
+        </w:numPr>
+        <w:rPr>
+          <w:rStyle w:val="Strong"/>
+        </w:rPr>
+      </w:pPr>
+      <w:r>
+        <w:rPr>
+          <w:rStyle w:val="Strong"/>
+        </w:rPr>
+        <w:t>pip install python-</w:t>
+      </w:r>
+      <w:proofErr w:type="spellStart"/>
+      <w:r>
+        <w:rPr>
+          <w:rStyle w:val="Strong"/>
+        </w:rPr>
+        <w:t>dotenv</w:t>
+      </w:r>
+      <w:proofErr w:type="spellEnd"/>
+    </w:p>
+    <w:p>
+      <w:pPr>
+        <w:pStyle w:val="NoSpacing"/>
+        <w:numPr>
+          <w:ilvl w:val="1"/>
+          <w:numId w:val="1"/>
+        </w:numPr>
+        <w:rPr>
+          <w:rStyle w:val="Strong"/>
+        </w:rPr>
+      </w:pPr>
+      <w:r>
+        <w:rPr>
+          <w:rStyle w:val="Strong"/>
+        </w:rPr>
+        <w:t xml:space="preserve">pip install </w:t>
+      </w:r>
+      <w:proofErr w:type="spellStart"/>
+      <w:r>
+        <w:rPr>
+          <w:rStyle w:val="Strong"/>
+        </w:rPr>
+        <w:t>openpyxl</w:t>
+      </w:r>
+      <w:proofErr w:type="spellEnd"/>
+    </w:p>
+    <w:p>
+      <w:pPr>
+        <w:pStyle w:val="NoSpacing"/>
+        <w:numPr>
+          <w:ilvl w:val="1"/>
+          <w:numId w:val="1"/>
+        </w:numPr>
+        <w:rPr>
+          <w:rStyle w:val="Strong"/>
+        </w:rPr>
+      </w:pPr>
+      <w:r>
+        <w:rPr>
+          <w:rStyle w:val="Strong"/>
+        </w:rPr>
+        <w:t xml:space="preserve">pip install </w:t>
+      </w:r>
+      <w:proofErr w:type="spellStart"/>
+      <w:r>
+        <w:rPr>
+          <w:rStyle w:val="Strong"/>
+        </w:rPr>
+        <w:t>psycopg</w:t>
+      </w:r>
+      <w:proofErr w:type="spellEnd"/>
+      <w:r>
+        <w:rPr>
+          <w:rStyle w:val="Strong"/>
+        </w:rPr>
+        <w:t>[binary]</w:t>
+      </w:r>
+    </w:p>
+    <w:p>
+      <w:pPr>
+        <w:pStyle w:val="NoSpacing"/>
+        <w:numPr>
+          <w:ilvl w:val="1"/>
+          <w:numId w:val="1"/>
+        </w:numPr>
+        <w:rPr>
+          <w:rStyle w:val="Strong"/>
+        </w:rPr>
+      </w:pPr>
+      <w:r>
+        <w:rPr>
+          <w:rStyle w:val="Strong"/>
+        </w:rPr>
+        <w:t xml:space="preserve">pip install </w:t>
+      </w:r>
+      <w:proofErr w:type="spellStart"/>
+      <w:r>
+        <w:rPr>
+          <w:rStyle w:val="Strong"/>
+        </w:rPr>
+        <w:t>django</w:t>
+      </w:r>
+      <w:proofErr w:type="spellEnd"/>
+    </w:p>
+    <w:p>
+      <w:pPr>
+        <w:pStyle w:val="NoSpacing"/>
+        <w:numPr>
+          <w:ilvl w:val="1"/>
+          <w:numId w:val="1"/>
+        </w:numPr>
+        <w:rPr>
+          <w:rStyle w:val="Strong"/>
+        </w:rPr>
+      </w:pPr>
+      <w:r>
+        <w:rPr>
+          <w:rStyle w:val="Strong"/>
+        </w:rPr>
+        <w:t xml:space="preserve">pip install </w:t>
+      </w:r>
+      <w:proofErr w:type="spellStart"/>
+      <w:r>
+        <w:rPr>
+          <w:rStyle w:val="Strong"/>
+        </w:rPr>
+        <w:t>djangorestframework</w:t>
+      </w:r>
+      <w:proofErr w:type="spellEnd"/>
+    </w:p>
+    <w:p>
+      <w:pPr>
+        <w:pStyle w:val="NoSpacing"/>
+        <w:numPr>
+          <w:ilvl w:val="1"/>
+          <w:numId w:val="1"/>
+        </w:numPr>
+        <w:rPr>
+          <w:rStyle w:val="Strong"/>
+        </w:rPr>
+      </w:pPr>
+      <w:r>
+        <w:rPr>
+          <w:rStyle w:val="Strong"/>
+        </w:rPr>
+        <w:t xml:space="preserve">pip install </w:t>
+      </w:r>
+      <w:proofErr w:type="spellStart"/>
+      <w:r>
+        <w:rPr>
+          <w:rStyle w:val="Strong"/>
+        </w:rPr>
+        <w:t>django</w:t>
+      </w:r>
+      <w:proofErr w:type="spellEnd"/>
+      <w:r>
+        <w:rPr>
+          <w:rStyle w:val="Strong"/>
+        </w:rPr>
+        <w:t>-</w:t>
+      </w:r>
+      <w:proofErr w:type="spellStart"/>
+      <w:r>
+        <w:rPr>
+          <w:rStyle w:val="Strong"/>
+        </w:rPr>
+        <w:t>cors</w:t>
+      </w:r>
+      <w:proofErr w:type="spellEnd"/>
+      <w:r>
+        <w:rPr>
+          <w:rStyle w:val="Strong"/>
+        </w:rPr>
+        <w:t>-headers</w:t>
       </w:r>
     </w:p>
     <w:p>
@@ -69,24 +266,10 @@
           <w:ilvl w:val="0"/>
           <w:numId w:val="1"/>
         </w:numPr>
-        <w:rPr>
-          <w:rStyle w:val="Strong"/>
-        </w:rPr>
-      </w:pPr>
-      <w:r>
-        <w:rPr>
-          <w:rStyle w:val="Strong"/>
-        </w:rPr>
-        <w:t>pip install python-</w:t>
-      </w:r>
-      <w:proofErr w:type="spellStart"/>
-      <w:r>
-        <w:rPr>
-          <w:rStyle w:val="Strong"/>
-        </w:rPr>
-        <w:t>dotenv</w:t>
-      </w:r>
-      <w:proofErr w:type="spellEnd"/>
+      </w:pPr>
+      <w:r>
+        <w:t>Create &lt;BASE&gt; folder</w:t>
+      </w:r>
     </w:p>
     <w:p>
       <w:pPr>
@@ -95,24 +278,10 @@
           <w:ilvl w:val="0"/>
           <w:numId w:val="1"/>
         </w:numPr>
-        <w:rPr>
-          <w:rStyle w:val="Strong"/>
-        </w:rPr>
-      </w:pPr>
-      <w:r>
-        <w:rPr>
-          <w:rStyle w:val="Strong"/>
-        </w:rPr>
-        <w:t xml:space="preserve">pip install </w:t>
-      </w:r>
-      <w:proofErr w:type="spellStart"/>
-      <w:r>
-        <w:rPr>
-          <w:rStyle w:val="Strong"/>
-        </w:rPr>
-        <w:t>openpyxl</w:t>
-      </w:r>
-      <w:proofErr w:type="spellEnd"/>
+      </w:pPr>
+      <w:r>
+        <w:t>Create &lt;BASE&gt;/Backend folder</w:t>
+      </w:r>
     </w:p>
     <w:p>
       <w:pPr>
@@ -121,154 +290,15 @@
           <w:ilvl w:val="0"/>
           <w:numId w:val="1"/>
         </w:numPr>
-        <w:rPr>
-          <w:rStyle w:val="Strong"/>
-        </w:rPr>
-      </w:pPr>
-      <w:r>
-        <w:rPr>
-          <w:rStyle w:val="Strong"/>
-        </w:rPr>
-        <w:t xml:space="preserve">pip install </w:t>
-      </w:r>
-      <w:proofErr w:type="spellStart"/>
-      <w:r>
-        <w:rPr>
-          <w:rStyle w:val="Strong"/>
-        </w:rPr>
-        <w:t>psycopg</w:t>
-      </w:r>
-      <w:proofErr w:type="spellEnd"/>
-      <w:r>
-        <w:rPr>
-          <w:rStyle w:val="Strong"/>
-        </w:rPr>
-        <w:t>[binary]</w:t>
-      </w:r>
-    </w:p>
-    <w:p>
-      <w:pPr>
-        <w:pStyle w:val="NoSpacing"/>
-        <w:numPr>
-          <w:ilvl w:val="0"/>
-          <w:numId w:val="1"/>
-        </w:numPr>
-        <w:rPr>
-          <w:rStyle w:val="Strong"/>
-        </w:rPr>
-      </w:pPr>
-      <w:r>
-        <w:rPr>
-          <w:rStyle w:val="Strong"/>
-        </w:rPr>
-        <w:t xml:space="preserve">pip install </w:t>
-      </w:r>
-      <w:proofErr w:type="spellStart"/>
-      <w:r>
-        <w:rPr>
-          <w:rStyle w:val="Strong"/>
-        </w:rPr>
-        <w:t>django</w:t>
-      </w:r>
-      <w:proofErr w:type="spellEnd"/>
-    </w:p>
-    <w:p>
-      <w:pPr>
-        <w:pStyle w:val="NoSpacing"/>
-        <w:numPr>
-          <w:ilvl w:val="0"/>
-          <w:numId w:val="1"/>
-        </w:numPr>
-        <w:rPr>
-          <w:rStyle w:val="Strong"/>
-        </w:rPr>
-      </w:pPr>
-      <w:r>
-        <w:rPr>
-          <w:rStyle w:val="Strong"/>
-        </w:rPr>
-        <w:t xml:space="preserve">pip install </w:t>
-      </w:r>
-      <w:proofErr w:type="spellStart"/>
-      <w:r>
-        <w:rPr>
-          <w:rStyle w:val="Strong"/>
-        </w:rPr>
-        <w:t>djangorestframework</w:t>
-      </w:r>
-      <w:proofErr w:type="spellEnd"/>
-    </w:p>
-    <w:p>
-      <w:pPr>
-        <w:pStyle w:val="NoSpacing"/>
-        <w:numPr>
-          <w:ilvl w:val="0"/>
-          <w:numId w:val="1"/>
-        </w:numPr>
-        <w:rPr>
-          <w:rStyle w:val="Strong"/>
-        </w:rPr>
-      </w:pPr>
-      <w:r>
-        <w:rPr>
-          <w:rStyle w:val="Strong"/>
-        </w:rPr>
-        <w:t xml:space="preserve">pip install </w:t>
-      </w:r>
-      <w:proofErr w:type="spellStart"/>
-      <w:r>
-        <w:rPr>
-          <w:rStyle w:val="Strong"/>
-        </w:rPr>
-        <w:t>django</w:t>
-      </w:r>
-      <w:proofErr w:type="spellEnd"/>
-      <w:r>
-        <w:rPr>
-          <w:rStyle w:val="Strong"/>
-        </w:rPr>
-        <w:t>-</w:t>
-      </w:r>
-      <w:proofErr w:type="spellStart"/>
-      <w:r>
-        <w:rPr>
-          <w:rStyle w:val="Strong"/>
-        </w:rPr>
-        <w:t>cors</w:t>
-      </w:r>
-      <w:proofErr w:type="spellEnd"/>
-      <w:r>
-        <w:rPr>
-          <w:rStyle w:val="Strong"/>
-        </w:rPr>
-        <w:t>-headers</w:t>
-      </w:r>
-    </w:p>
-    <w:p>
-      <w:pPr>
-        <w:pStyle w:val="NoSpacing"/>
-        <w:numPr>
-          <w:ilvl w:val="0"/>
-          <w:numId w:val="1"/>
-        </w:numPr>
-      </w:pPr>
-      <w:r>
-        <w:t>Create &lt;BASE&gt; folder</w:t>
-      </w:r>
-    </w:p>
-    <w:p>
-      <w:pPr>
-        <w:pStyle w:val="NoSpacing"/>
-        <w:numPr>
-          <w:ilvl w:val="0"/>
-          <w:numId w:val="1"/>
-        </w:numPr>
       </w:pPr>
       <w:r>
         <w:t>Go to</w:t>
       </w:r>
       <w:r>
         <w:t xml:space="preserve"> &lt;BASE&gt;</w:t>
+      </w:r>
+      <w:r>
+        <w:t>/Backend</w:t>
       </w:r>
       <w:r>
         <w:t xml:space="preserve"> folder</w:t>
@@ -413,54 +443,77 @@
     </w:p>
     <w:p>
       <w:pPr>
-        <w:pStyle w:val="NoSpacing"/>
+        <w:pStyle w:val="Heading2"/>
+      </w:pPr>
+      <w:r>
+        <w:t>Database Setup</w:t>
+      </w:r>
+    </w:p>
+    <w:p>
+      <w:pPr>
+        <w:pStyle w:val="ListParagraph"/>
         <w:numPr>
           <w:ilvl w:val="0"/>
-          <w:numId w:val="3"/>
+          <w:numId w:val="7"/>
         </w:numPr>
       </w:pPr>
       <w:r>
-        <w:t xml:space="preserve">Run POSTGRES </w:t>
-      </w:r>
-      <w:r>
-        <w:t>Database Script: SUBJECTS-</w:t>
-      </w:r>
-      <w:proofErr w:type="spellStart"/>
-      <w:r>
-        <w:t>POSTGRES.sql</w:t>
-      </w:r>
-      <w:proofErr w:type="spellEnd"/>
-      <w:r>
-        <w:t xml:space="preserve"> from </w:t>
-      </w:r>
-      <w:r>
-        <w:t>&lt;BASE&gt;/</w:t>
-      </w:r>
-      <w:r>
-        <w:t>DB</w:t>
-      </w:r>
-      <w:r>
-        <w:t xml:space="preserve"> folder</w:t>
-      </w:r>
-    </w:p>
-    <w:p>
-      <w:pPr>
-        <w:pStyle w:val="NoSpacing"/>
+        <w:t>Install PostgreSQ</w:t>
+      </w:r>
+      <w:r>
+        <w:t>L</w:t>
+      </w:r>
+    </w:p>
+    <w:p>
+      <w:pPr>
+        <w:pStyle w:val="ListParagraph"/>
         <w:numPr>
           <w:ilvl w:val="0"/>
-          <w:numId w:val="3"/>
+          <w:numId w:val="7"/>
         </w:numPr>
       </w:pPr>
       <w:r>
-        <w:t>Create .env file in &lt;BASE&gt;/Backend folder</w:t>
-      </w:r>
-    </w:p>
-    <w:p>
-      <w:pPr>
-        <w:pStyle w:val="NoSpacing"/>
+        <w:t xml:space="preserve">Run POSTGRES </w:t>
+      </w:r>
+      <w:r>
+        <w:t>Database Script: SUBJECTS-</w:t>
+      </w:r>
+      <w:proofErr w:type="spellStart"/>
+      <w:r>
+        <w:t>POSTGRES.sql</w:t>
+      </w:r>
+      <w:proofErr w:type="spellEnd"/>
+      <w:r>
+        <w:t xml:space="preserve"> from </w:t>
+      </w:r>
+      <w:r>
+        <w:t>&lt;BASE&gt;/</w:t>
+      </w:r>
+      <w:r>
+        <w:t>DB</w:t>
+      </w:r>
+      <w:r>
+        <w:t xml:space="preserve"> folder</w:t>
+      </w:r>
+    </w:p>
+    <w:p>
+      <w:pPr>
+        <w:pStyle w:val="ListParagraph"/>
         <w:numPr>
           <w:ilvl w:val="0"/>
-          <w:numId w:val="3"/>
+          <w:numId w:val="7"/>
+        </w:numPr>
+      </w:pPr>
+      <w:r>
+        <w:t>Create .env file in &lt;BASE&gt;/Backend folder</w:t>
+      </w:r>
+    </w:p>
+    <w:p>
+      <w:pPr>
+        <w:pStyle w:val="ListParagraph"/>
+        <w:numPr>
+          <w:ilvl w:val="0"/>
+          <w:numId w:val="7"/>
         </w:numPr>
       </w:pPr>
       <w:r>
@@ -671,9 +724,31 @@
     </w:p>
     <w:p>
       <w:pPr>
-        <w:spacing w:before="0" w:after="0" w:line="240" w:lineRule="auto"/>
-      </w:pPr>
-    </w:p>
+        <w:pStyle w:val="Heading2"/>
+      </w:pPr>
+      <w:r>
+        <w:t>Run in Browser</w:t>
+      </w:r>
+    </w:p>
+    <w:p>
+      <w:pPr>
+        <w:pStyle w:val="ListParagraph"/>
+        <w:numPr>
+          <w:ilvl w:val="0"/>
+          <w:numId w:val="2"/>
+        </w:numPr>
+      </w:pPr>
+      <w:hyperlink r:id="rId6" w:history="1">
+        <w:r>
+          <w:rPr>
+            <w:rStyle w:val="Hyperlink"/>
+          </w:rPr>
+          <w:t>http://localhost:3000</w:t>
+        </w:r>
+      </w:hyperlink>
+    </w:p>
+    <w:p/>
+    <w:p/>
     <w:sectPr>
       <w:pgSz w:w="11906" w:h="16838"/>
       <w:pgMar w:top="1440" w:right="1440" w:bottom="1440" w:left="1440" w:header="708" w:footer="708" w:gutter="0"/>
@@ -802,7 +877,7 @@
   <w:abstractNum w:abstractNumId="1" w15:restartNumberingAfterBreak="0">
     <w:nsid w:val="33C24ECE"/>
     <w:multiLevelType w:val="hybridMultilevel"/>
-    <w:tmpl w:val="1368BBCA"/>
+    <w:tmpl w:val="F8928D9A"/>
     <w:lvl w:ilvl="0" w:tplc="40090001">
       <w:start w:val="1"/>
       <w:numFmt w:val="bullet"/>
@@ -928,7 +1003,7 @@
         <w:rFonts w:ascii="Symbol" w:hAnsi="Symbol" w:hint="default"/>
       </w:rPr>
     </w:lvl>
-    <w:lvl w:ilvl="1" w:tplc="40090003" w:tentative="1">
+    <w:lvl w:ilvl="1" w:tplc="40090003">
       <w:start w:val="1"/>
       <w:numFmt w:val="bullet"/>
       <w:lvlText w:val="o"/>
@@ -1026,6 +1101,93 @@
     </w:lvl>
   </w:abstractNum>
   <w:abstractNum w:abstractNumId="3" w15:restartNumberingAfterBreak="0">
+    <w:nsid w:val="5A652197"/>
+    <w:multiLevelType w:val="hybridMultilevel"/>
+    <w:tmpl w:val="54CA6076"/>
+    <w:lvl w:ilvl="0" w:tplc="F4B0CA9A">
+      <w:start w:val="1"/>
+      <w:numFmt w:val="upperRoman"/>
+      <w:pStyle w:val="Heading2"/>
+      <w:lvlText w:val="%1."/>
+      <w:lvlJc w:val="right"/>
+      <w:pPr>
+        <w:ind w:left="720" w:hanging="360"/>
+      </w:pPr>
+    </w:lvl>
+    <w:lvl w:ilvl="1" w:tplc="40090019" w:tentative="1">
+      <w:start w:val="1"/>
+      <w:numFmt w:val="lowerLetter"/>
+      <w:lvlText w:val="%2."/>
+      <w:lvlJc w:val="left"/>
+      <w:pPr>
+        <w:ind w:left="1440" w:hanging="360"/>
+      </w:pPr>
+    </w:lvl>
+    <w:lvl w:ilvl="2" w:tplc="4009001B" w:tentative="1">
+      <w:start w:val="1"/>
+      <w:numFmt w:val="lowerRoman"/>
+      <w:lvlText w:val="%3."/>
+      <w:lvlJc w:val="right"/>
+      <w:pPr>
+        <w:ind w:left="2160" w:hanging="180"/>
+      </w:pPr>
+    </w:lvl>
+    <w:lvl w:ilvl="3" w:tplc="4009000F" w:tentative="1">
+      <w:start w:val="1"/>
+      <w:numFmt w:val="decimal"/>
+      <w:lvlText w:val="%4."/>
+      <w:lvlJc w:val="left"/>
+      <w:pPr>
+        <w:ind w:left="2880" w:hanging="360"/>
+      </w:pPr>
+    </w:lvl>
+    <w:lvl w:ilvl="4" w:tplc="40090019" w:tentative="1">
+      <w:start w:val="1"/>
+      <w:numFmt w:val="lowerLetter"/>
+      <w:lvlText w:val="%5."/>
+      <w:lvlJc w:val="left"/>
+      <w:pPr>
+        <w:ind w:left="3600" w:hanging="360"/>
+      </w:pPr>
+    </w:lvl>
+    <w:lvl w:ilvl="5" w:tplc="4009001B" w:tentative="1">
+      <w:start w:val="1"/>
+      <w:numFmt w:val="lowerRoman"/>
+      <w:lvlText w:val="%6."/>
+      <w:lvlJc w:val="right"/>
+      <w:pPr>
+        <w:ind w:left="4320" w:hanging="180"/>
+      </w:pPr>
+    </w:lvl>
+    <w:lvl w:ilvl="6" w:tplc="4009000F" w:tentative="1">
+      <w:start w:val="1"/>
+      <w:numFmt w:val="decimal"/>
+      <w:lvlText w:val="%7."/>
+      <w:lvlJc w:val="left"/>
+      <w:pPr>
+        <w:ind w:left="5040" w:hanging="360"/>
+      </w:pPr>
+    </w:lvl>
+    <w:lvl w:ilvl="7" w:tplc="40090019" w:tentative="1">
+      <w:start w:val="1"/>
+      <w:numFmt w:val="lowerLetter"/>
+      <w:lvlText w:val="%8."/>
+      <w:lvlJc w:val="left"/>
+      <w:pPr>
+        <w:ind w:left="5760" w:hanging="360"/>
+      </w:pPr>
+    </w:lvl>
+    <w:lvl w:ilvl="8" w:tplc="4009001B" w:tentative="1">
+      <w:start w:val="1"/>
+      <w:numFmt w:val="lowerRoman"/>
+      <w:lvlText w:val="%9."/>
+      <w:lvlJc w:val="right"/>
+      <w:pPr>
+        <w:ind w:left="6480" w:hanging="180"/>
+      </w:pPr>
+    </w:lvl>
+  </w:abstractNum>
+  <w:abstractNum w:abstractNumId="4" w15:restartNumberingAfterBreak="0">
     <w:nsid w:val="67491B34"/>
     <w:multiLevelType w:val="hybridMultilevel"/>
     <w:tmpl w:val="B49A0806"/>
@@ -1138,10 +1300,123 @@
       </w:rPr>
     </w:lvl>
   </w:abstractNum>
-  <w:abstractNum w:abstractNumId="4" w15:restartNumberingAfterBreak="0">
+  <w:abstractNum w:abstractNumId="5" w15:restartNumberingAfterBreak="0">
     <w:nsid w:val="709259A9"/>
     <w:multiLevelType w:val="hybridMultilevel"/>
     <w:tmpl w:val="BCE40B72"/>
+    <w:lvl w:ilvl="0" w:tplc="40090001">
+      <w:start w:val="1"/>
+      <w:numFmt w:val="bullet"/>
+      <w:lvlText w:val=""/>
+      <w:lvlJc w:val="left"/>
+      <w:pPr>
+        <w:ind w:left="720" w:hanging="360"/>
+      </w:pPr>
+      <w:rPr>
+        <w:rFonts w:ascii="Symbol" w:hAnsi="Symbol" w:hint="default"/>
+      </w:rPr>
+    </w:lvl>
+    <w:lvl w:ilvl="1" w:tplc="40090003" w:tentative="1">
+      <w:start w:val="1"/>
+      <w:numFmt w:val="bullet"/>
+      <w:lvlText w:val="o"/>
+      <w:lvlJc w:val="left"/>
+      <w:pPr>
+        <w:ind w:left="1440" w:hanging="360"/>
+      </w:pPr>
+      <w:rPr>
+        <w:rFonts w:ascii="Courier New" w:hAnsi="Courier New" w:cs="Courier New" w:hint="default"/>
+      </w:rPr>
+    </w:lvl>
+    <w:lvl w:ilvl="2" w:tplc="40090005" w:tentative="1">
+      <w:start w:val="1"/>
+      <w:numFmt w:val="bullet"/>
+      <w:lvlText w:val=""/>
+      <w:lvlJc w:val="left"/>
+      <w:pPr>
+        <w:ind w:left="2160" w:hanging="360"/>
+      </w:pPr>
+      <w:rPr>
+        <w:rFonts w:ascii="Wingdings" w:hAnsi="Wingdings" w:hint="default"/>
+      </w:rPr>
+    </w:lvl>
+    <w:lvl w:ilvl="3" w:tplc="40090001" w:tentative="1">
+      <w:start w:val="1"/>
+      <w:numFmt w:val="bullet"/>
+      <w:lvlText w:val=""/>
+      <w:lvlJc w:val="left"/>
+      <w:pPr>
+        <w:ind w:left="2880" w:hanging="360"/>
+      </w:pPr>
+      <w:rPr>
+        <w:rFonts w:ascii="Symbol" w:hAnsi="Symbol" w:hint="default"/>
+      </w:rPr>
+    </w:lvl>
+    <w:lvl w:ilvl="4" w:tplc="40090003" w:tentative="1">
+      <w:start w:val="1"/>
+      <w:numFmt w:val="bullet"/>
+      <w:lvlText w:val="o"/>
+      <w:lvlJc w:val="left"/>
+      <w:pPr>
+        <w:ind w:left="3600" w:hanging="360"/>
+      </w:pPr>
+      <w:rPr>
+        <w:rFonts w:ascii="Courier New" w:hAnsi="Courier New" w:cs="Courier New" w:hint="default"/>
+      </w:rPr>
+    </w:lvl>
+    <w:lvl w:ilvl="5" w:tplc="40090005" w:tentative="1">
+      <w:start w:val="1"/>
+      <w:numFmt w:val="bullet"/>
+      <w:lvlText w:val=""/>
+      <w:lvlJc w:val="left"/>
+      <w:pPr>
+        <w:ind w:left="4320" w:hanging="360"/>
+      </w:pPr>
+      <w:rPr>
+        <w:rFonts w:ascii="Wingdings" w:hAnsi="Wingdings" w:hint="default"/>
+      </w:rPr>
+    </w:lvl>
+    <w:lvl w:ilvl="6" w:tplc="40090001" w:tentative="1">
+      <w:start w:val="1"/>
+      <w:numFmt w:val="bullet"/>
+      <w:lvlText w:val=""/>
+      <w:lvlJc w:val="left"/>
+      <w:pPr>
+        <w:ind w:left="5040" w:hanging="360"/>
+      </w:pPr>
+      <w:rPr>
+        <w:rFonts w:ascii="Symbol" w:hAnsi="Symbol" w:hint="default"/>
+      </w:rPr>
+    </w:lvl>
+    <w:lvl w:ilvl="7" w:tplc="40090003" w:tentative="1">
+      <w:start w:val="1"/>
+      <w:numFmt w:val="bullet"/>
+      <w:lvlText w:val="o"/>
+      <w:lvlJc w:val="left"/>
+      <w:pPr>
+        <w:ind w:left="5760" w:hanging="360"/>
+      </w:pPr>
+      <w:rPr>
+        <w:rFonts w:ascii="Courier New" w:hAnsi="Courier New" w:cs="Courier New" w:hint="default"/>
+      </w:rPr>
+    </w:lvl>
+    <w:lvl w:ilvl="8" w:tplc="40090005" w:tentative="1">
+      <w:start w:val="1"/>
+      <w:numFmt w:val="bullet"/>
+      <w:lvlText w:val=""/>
+      <w:lvlJc w:val="left"/>
+      <w:pPr>
+        <w:ind w:left="6480" w:hanging="360"/>
+      </w:pPr>
+      <w:rPr>
+        <w:rFonts w:ascii="Wingdings" w:hAnsi="Wingdings" w:hint="default"/>
+      </w:rPr>
+    </w:lvl>
+  </w:abstractNum>
+  <w:abstractNum w:abstractNumId="6" w15:restartNumberingAfterBreak="0">
+    <w:nsid w:val="720466B0"/>
+    <w:multiLevelType w:val="hybridMultilevel"/>
+    <w:tmpl w:val="98EE7B1A"/>
     <w:lvl w:ilvl="0" w:tplc="40090001">
       <w:start w:val="1"/>
       <w:numFmt w:val="bullet"/>
@@ -1258,13 +1533,19 @@
     <w:abstractNumId w:val="1"/>
   </w:num>
   <w:num w:numId="3" w16cid:durableId="1385955690">
-    <w:abstractNumId w:val="4"/>
+    <w:abstractNumId w:val="5"/>
   </w:num>
   <w:num w:numId="4" w16cid:durableId="226771581">
-    <w:abstractNumId w:val="3"/>
+    <w:abstractNumId w:val="4"/>
   </w:num>
   <w:num w:numId="5" w16cid:durableId="199903967">
     <w:abstractNumId w:val="0"/>
+  </w:num>
+  <w:num w:numId="6" w16cid:durableId="1726220877">
+    <w:abstractNumId w:val="3"/>
+  </w:num>
+  <w:num w:numId="7" w16cid:durableId="669212023">
+    <w:abstractNumId w:val="6"/>
   </w:num>
 </w:numbering>
 </file>
@@ -1705,11 +1986,15 @@
     <w:uiPriority w:val="9"/>
     <w:unhideWhenUsed/>
     <w:qFormat/>
-    <w:rsid w:val="00F962BB"/>
+    <w:rsid w:val="00AF2FD6"/>
     <w:pPr>
       <w:keepNext/>
       <w:keepLines/>
-      <w:spacing w:before="240" w:after="0"/>
+      <w:numPr>
+        <w:numId w:val="6"/>
+      </w:numPr>
+      <w:spacing w:before="240" w:after="120"/>
+      <w:ind w:left="714" w:hanging="357"/>
       <w:outlineLvl w:val="1"/>
     </w:pPr>
     <w:rPr>
@@ -1796,7 +2081,7 @@
     <w:basedOn w:val="DefaultParagraphFont"/>
     <w:link w:val="Heading2"/>
     <w:uiPriority w:val="9"/>
-    <w:rsid w:val="00F962BB"/>
+    <w:rsid w:val="00AF2FD6"/>
     <w:rPr>
       <w:rFonts w:asciiTheme="majorHAnsi" w:eastAsiaTheme="majorEastAsia" w:hAnsiTheme="majorHAnsi" w:cstheme="majorBidi"/>
       <w:color w:val="2F5496" w:themeColor="accent1" w:themeShade="BF"/>

</xml_diff>

<commit_message>
POC demo release 2024-02-02
</commit_message>
<xml_diff>
--- a/CompareSchema Setup.docx
+++ b/CompareSchema Setup.docx
@@ -56,7 +56,65 @@
         </w:numPr>
       </w:pPr>
       <w:r>
-        <w:t xml:space="preserve">Install from requirements.txt OR </w:t>
+        <w:t>Create &lt;BASE&gt; folder</w:t>
+      </w:r>
+    </w:p>
+    <w:p>
+      <w:pPr>
+        <w:pStyle w:val="NoSpacing"/>
+        <w:numPr>
+          <w:ilvl w:val="0"/>
+          <w:numId w:val="1"/>
+        </w:numPr>
+      </w:pPr>
+      <w:r>
+        <w:t>Create &lt;BASE&gt;/Backend folder</w:t>
+      </w:r>
+    </w:p>
+    <w:p>
+      <w:pPr>
+        <w:pStyle w:val="NoSpacing"/>
+        <w:numPr>
+          <w:ilvl w:val="0"/>
+          <w:numId w:val="1"/>
+        </w:numPr>
+      </w:pPr>
+      <w:r>
+        <w:t>cd &lt;BASE&gt;/Backend folder</w:t>
+      </w:r>
+    </w:p>
+    <w:p>
+      <w:pPr>
+        <w:pStyle w:val="NoSpacing"/>
+        <w:numPr>
+          <w:ilvl w:val="0"/>
+          <w:numId w:val="1"/>
+        </w:numPr>
+      </w:pPr>
+      <w:r>
+        <w:t>[OPTIONAL] Create and activate Virtual Environment</w:t>
+      </w:r>
+    </w:p>
+    <w:p>
+      <w:pPr>
+        <w:pStyle w:val="NoSpacing"/>
+        <w:numPr>
+          <w:ilvl w:val="0"/>
+          <w:numId w:val="1"/>
+        </w:numPr>
+      </w:pPr>
+      <w:r>
+        <w:t xml:space="preserve">Install from </w:t>
+      </w:r>
+      <w:r>
+        <w:rPr>
+          <w:b/>
+          <w:bCs/>
+        </w:rPr>
+        <w:t>requirements.txt</w:t>
+      </w:r>
+      <w:r>
+        <w:t xml:space="preserve"> OR </w:t>
       </w:r>
     </w:p>
     <w:p>
@@ -263,54 +321,61 @@
       <w:pPr>
         <w:pStyle w:val="NoSpacing"/>
         <w:numPr>
-          <w:ilvl w:val="0"/>
+          <w:ilvl w:val="1"/>
           <w:numId w:val="1"/>
         </w:numPr>
-      </w:pPr>
-      <w:r>
-        <w:t>Create &lt;BASE&gt; folder</w:t>
+        <w:rPr>
+          <w:rStyle w:val="Strong"/>
+        </w:rPr>
+      </w:pPr>
+      <w:proofErr w:type="spellStart"/>
+      <w:r>
+        <w:rPr>
+          <w:rStyle w:val="Strong"/>
+        </w:rPr>
+        <w:t>d</w:t>
+      </w:r>
+      <w:r>
+        <w:rPr>
+          <w:rStyle w:val="Strong"/>
+        </w:rPr>
+        <w:t>jango</w:t>
+      </w:r>
+      <w:proofErr w:type="spellEnd"/>
+      <w:r>
+        <w:rPr>
+          <w:rStyle w:val="Strong"/>
+        </w:rPr>
+        <w:t>-</w:t>
+      </w:r>
+      <w:r>
+        <w:rPr>
+          <w:rStyle w:val="Strong"/>
+        </w:rPr>
+        <w:t xml:space="preserve">admin </w:t>
+      </w:r>
+      <w:proofErr w:type="spellStart"/>
+      <w:r>
+        <w:rPr>
+          <w:rStyle w:val="Strong"/>
+        </w:rPr>
+        <w:t>startproject</w:t>
+      </w:r>
+      <w:proofErr w:type="spellEnd"/>
+      <w:r>
+        <w:rPr>
+          <w:rStyle w:val="Strong"/>
+        </w:rPr>
+        <w:t xml:space="preserve"> API</w:t>
       </w:r>
     </w:p>
     <w:p>
       <w:pPr>
         <w:pStyle w:val="NoSpacing"/>
         <w:numPr>
-          <w:ilvl w:val="0"/>
+          <w:ilvl w:val="1"/>
           <w:numId w:val="1"/>
         </w:numPr>
-      </w:pPr>
-      <w:r>
-        <w:t>Create &lt;BASE&gt;/Backend folder</w:t>
-      </w:r>
-    </w:p>
-    <w:p>
-      <w:pPr>
-        <w:pStyle w:val="NoSpacing"/>
-        <w:numPr>
-          <w:ilvl w:val="0"/>
-          <w:numId w:val="1"/>
-        </w:numPr>
-      </w:pPr>
-      <w:r>
-        <w:t>Go to</w:t>
-      </w:r>
-      <w:r>
-        <w:t xml:space="preserve"> &lt;BASE&gt;</w:t>
-      </w:r>
-      <w:r>
-        <w:t>/Backend</w:t>
-      </w:r>
-      <w:r>
-        <w:t xml:space="preserve"> folder</w:t>
-      </w:r>
-    </w:p>
-    <w:p>
-      <w:pPr>
-        <w:pStyle w:val="NoSpacing"/>
-        <w:numPr>
-          <w:ilvl w:val="0"/>
-          <w:numId w:val="1"/>
-        </w:numPr>
         <w:rPr>
           <w:rStyle w:val="Strong"/>
         </w:rPr>
@@ -320,49 +385,27 @@
         <w:rPr>
           <w:rStyle w:val="Strong"/>
         </w:rPr>
-        <w:t>djangoadmin</w:t>
+        <w:t>d</w:t>
+      </w:r>
+      <w:r>
+        <w:rPr>
+          <w:rStyle w:val="Strong"/>
+        </w:rPr>
+        <w:t>jango</w:t>
       </w:r>
       <w:proofErr w:type="spellEnd"/>
       <w:r>
         <w:rPr>
           <w:rStyle w:val="Strong"/>
         </w:rPr>
-        <w:t xml:space="preserve"> </w:t>
-      </w:r>
-      <w:proofErr w:type="spellStart"/>
-      <w:r>
-        <w:rPr>
-          <w:rStyle w:val="Strong"/>
-        </w:rPr>
-        <w:t>startproject</w:t>
-      </w:r>
-      <w:proofErr w:type="spellEnd"/>
-      <w:r>
-        <w:rPr>
-          <w:rStyle w:val="Strong"/>
-        </w:rPr>
-        <w:t xml:space="preserve"> API</w:t>
-      </w:r>
-    </w:p>
-    <w:p>
-      <w:pPr>
-        <w:pStyle w:val="NoSpacing"/>
-        <w:numPr>
-          <w:ilvl w:val="0"/>
-          <w:numId w:val="1"/>
-        </w:numPr>
-        <w:rPr>
-          <w:rStyle w:val="Strong"/>
-        </w:rPr>
-      </w:pPr>
-      <w:proofErr w:type="spellStart"/>
-      <w:r>
-        <w:rPr>
-          <w:rStyle w:val="Strong"/>
-        </w:rPr>
-        <w:t>djangoadmin</w:t>
-      </w:r>
-      <w:proofErr w:type="spellEnd"/>
+        <w:t>-</w:t>
+      </w:r>
+      <w:r>
+        <w:rPr>
+          <w:rStyle w:val="Strong"/>
+        </w:rPr>
+        <w:t>admin</w:t>
+      </w:r>
       <w:r>
         <w:rPr>
           <w:rStyle w:val="Strong"/>
@@ -408,15 +451,15 @@
           <w:rPr>
             <w:rStyle w:val="Hyperlink"/>
           </w:rPr>
-          <w:t>https://github</w:t>
+          <w:t>https://github.com/arccons/</w:t>
+        </w:r>
+        <w:r>
+          <w:rPr>
+            <w:rStyle w:val="Hyperlink"/>
+          </w:rPr>
+          <w:t>CompareSchema</w:t>
         </w:r>
       </w:hyperlink>
-      <w:r>
-        <w:t>.com/arccons/</w:t>
-      </w:r>
-      <w:r>
-        <w:t>CompareSchema</w:t>
-      </w:r>
     </w:p>
     <w:p>
       <w:pPr>
@@ -458,10 +501,7 @@
         </w:numPr>
       </w:pPr>
       <w:r>
-        <w:t>Install PostgreSQ</w:t>
-      </w:r>
-      <w:r>
-        <w:t>L</w:t>
+        <w:t>Install PostgreSQL</w:t>
       </w:r>
     </w:p>
     <w:p>
@@ -476,24 +516,37 @@
         <w:t xml:space="preserve">Run POSTGRES </w:t>
       </w:r>
       <w:r>
-        <w:t>Database Script: SUBJECTS-</w:t>
+        <w:t xml:space="preserve">Database Script: </w:t>
+      </w:r>
+      <w:r>
+        <w:t>&lt;BASE&gt;/DB</w:t>
+      </w:r>
+      <w:r>
+        <w:t>/</w:t>
       </w:r>
       <w:proofErr w:type="spellStart"/>
       <w:r>
-        <w:t>POSTGRES.sql</w:t>
+        <w:t>subjects_temp-POSTGRES</w:t>
+      </w:r>
+      <w:r>
+        <w:t>.sql</w:t>
       </w:r>
       <w:proofErr w:type="spellEnd"/>
       <w:r>
-        <w:t xml:space="preserve"> from </w:t>
-      </w:r>
-      <w:r>
-        <w:t>&lt;BASE&gt;/</w:t>
-      </w:r>
-      <w:r>
-        <w:t>DB</w:t>
-      </w:r>
-      <w:r>
-        <w:t xml:space="preserve"> folder</w:t>
+        <w:t xml:space="preserve"> in appropriate database</w:t>
+      </w:r>
+      <w:r>
+        <w:t xml:space="preserve">. Table will install into </w:t>
+      </w:r>
+      <w:r>
+        <w:rPr>
+          <w:b/>
+          <w:bCs/>
+        </w:rPr>
+        <w:t>public schema</w:t>
+      </w:r>
+      <w:r>
+        <w:t>.</w:t>
       </w:r>
     </w:p>
     <w:p>
@@ -517,19 +570,26 @@
         </w:numPr>
       </w:pPr>
       <w:r>
-        <w:t xml:space="preserve">Copy contents </w:t>
-      </w:r>
-      <w:proofErr w:type="gramStart"/>
-      <w:r>
-        <w:t>from .</w:t>
+        <w:t>Copy contents from</w:t>
+      </w:r>
+      <w:r>
+        <w:t xml:space="preserve"> </w:t>
+      </w:r>
+      <w:r>
+        <w:t>&lt;BASE&gt;/Backend</w:t>
+      </w:r>
+      <w:r>
+        <w:t>/API/</w:t>
+      </w:r>
+      <w:r>
+        <w:t>.</w:t>
       </w:r>
       <w:proofErr w:type="spellStart"/>
       <w:r>
-        <w:t>env</w:t>
-      </w:r>
-      <w:proofErr w:type="gramEnd"/>
-      <w:r>
-        <w:t>.pgsql</w:t>
+        <w:t>env.</w:t>
+      </w:r>
+      <w:r>
+        <w:t>ALL</w:t>
       </w:r>
       <w:proofErr w:type="spellEnd"/>
       <w:r>
@@ -568,16 +628,10 @@
         </w:numPr>
       </w:pPr>
       <w:r>
-        <w:t>Go to</w:t>
-      </w:r>
-      <w:r>
-        <w:t xml:space="preserve"> </w:t>
-      </w:r>
-      <w:r>
-        <w:t>&lt;BASE&gt; /</w:t>
-      </w:r>
-      <w:r>
-        <w:t>Frontend</w:t>
+        <w:t xml:space="preserve">Create folder </w:t>
+      </w:r>
+      <w:r>
+        <w:t>&lt;BASE&gt;/Frontend</w:t>
       </w:r>
     </w:p>
     <w:p>
@@ -587,6 +641,27 @@
           <w:ilvl w:val="0"/>
           <w:numId w:val="2"/>
         </w:numPr>
+      </w:pPr>
+      <w:r>
+        <w:t>cd</w:t>
+      </w:r>
+      <w:r>
+        <w:t xml:space="preserve"> </w:t>
+      </w:r>
+      <w:r>
+        <w:t>&lt;BASE&gt;/</w:t>
+      </w:r>
+      <w:r>
+        <w:t>Frontend</w:t>
+      </w:r>
+    </w:p>
+    <w:p>
+      <w:pPr>
+        <w:pStyle w:val="ListParagraph"/>
+        <w:numPr>
+          <w:ilvl w:val="1"/>
+          <w:numId w:val="2"/>
+        </w:numPr>
         <w:spacing w:before="0" w:after="0" w:line="240" w:lineRule="auto"/>
         <w:rPr>
           <w:rStyle w:val="Strong"/>
@@ -626,7 +701,7 @@
         <w:pStyle w:val="NoSpacing"/>
         <w:numPr>
           <w:ilvl w:val="0"/>
-          <w:numId w:val="1"/>
+          <w:numId w:val="8"/>
         </w:numPr>
       </w:pPr>
       <w:r>
@@ -657,8 +732,17 @@
         <w:t xml:space="preserve">application </w:t>
       </w:r>
       <w:r>
-        <w:t>server (</w:t>
-      </w:r>
+        <w:t>server</w:t>
+      </w:r>
+    </w:p>
+    <w:p>
+      <w:pPr>
+        <w:pStyle w:val="NoSpacing"/>
+        <w:numPr>
+          <w:ilvl w:val="1"/>
+          <w:numId w:val="8"/>
+        </w:numPr>
+      </w:pPr>
       <w:r>
         <w:rPr>
           <w:rStyle w:val="Strong"/>
@@ -679,8 +763,60 @@
         <w:t>runserver</w:t>
       </w:r>
       <w:proofErr w:type="spellEnd"/>
-      <w:r>
-        <w:t>)</w:t>
+    </w:p>
+    <w:p>
+      <w:pPr>
+        <w:pStyle w:val="NoSpacing"/>
+        <w:numPr>
+          <w:ilvl w:val="0"/>
+          <w:numId w:val="8"/>
+        </w:numPr>
+      </w:pPr>
+      <w:r>
+        <w:t xml:space="preserve">In </w:t>
+      </w:r>
+      <w:r>
+        <w:t>&lt;BASE&gt;/</w:t>
+      </w:r>
+      <w:r>
+        <w:t xml:space="preserve">Frontend folder: </w:t>
+      </w:r>
+    </w:p>
+    <w:p>
+      <w:pPr>
+        <w:pStyle w:val="NoSpacing"/>
+        <w:numPr>
+          <w:ilvl w:val="1"/>
+          <w:numId w:val="8"/>
+        </w:numPr>
+      </w:pPr>
+      <w:proofErr w:type="spellStart"/>
+      <w:r>
+        <w:rPr>
+          <w:rStyle w:val="Strong"/>
+        </w:rPr>
+        <w:t>npm</w:t>
+      </w:r>
+      <w:proofErr w:type="spellEnd"/>
+      <w:r>
+        <w:rPr>
+          <w:rStyle w:val="Strong"/>
+        </w:rPr>
+        <w:t xml:space="preserve"> start</w:t>
+      </w:r>
+      <w:r>
+        <w:rPr>
+          <w:rStyle w:val="Strong"/>
+        </w:rPr>
+        <w:t xml:space="preserve"> dev</w:t>
+      </w:r>
+    </w:p>
+    <w:p>
+      <w:pPr>
+        <w:pStyle w:val="Heading2"/>
+      </w:pPr>
+      <w:r>
+        <w:t>Run in Browser</w:t>
       </w:r>
     </w:p>
     <w:p>
@@ -688,54 +824,7 @@
         <w:pStyle w:val="ListParagraph"/>
         <w:numPr>
           <w:ilvl w:val="0"/>
-          <w:numId w:val="2"/>
-        </w:numPr>
-        <w:spacing w:before="0" w:after="0" w:line="240" w:lineRule="auto"/>
-      </w:pPr>
-      <w:r>
-        <w:t xml:space="preserve">In </w:t>
-      </w:r>
-      <w:r>
-        <w:t>&lt;BASE&gt;/</w:t>
-      </w:r>
-      <w:r>
-        <w:t xml:space="preserve">Frontend folder: </w:t>
-      </w:r>
-      <w:proofErr w:type="spellStart"/>
-      <w:r>
-        <w:rPr>
-          <w:rStyle w:val="Strong"/>
-        </w:rPr>
-        <w:t>npm</w:t>
-      </w:r>
-      <w:proofErr w:type="spellEnd"/>
-      <w:r>
-        <w:rPr>
-          <w:rStyle w:val="Strong"/>
-        </w:rPr>
-        <w:t xml:space="preserve"> start</w:t>
-      </w:r>
-      <w:r>
-        <w:rPr>
-          <w:rStyle w:val="Strong"/>
-        </w:rPr>
-        <w:t xml:space="preserve"> dev</w:t>
-      </w:r>
-    </w:p>
-    <w:p>
-      <w:pPr>
-        <w:pStyle w:val="Heading2"/>
-      </w:pPr>
-      <w:r>
-        <w:t>Run in Browser</w:t>
-      </w:r>
-    </w:p>
-    <w:p>
-      <w:pPr>
-        <w:pStyle w:val="ListParagraph"/>
-        <w:numPr>
-          <w:ilvl w:val="0"/>
-          <w:numId w:val="2"/>
+          <w:numId w:val="9"/>
         </w:numPr>
       </w:pPr>
       <w:hyperlink r:id="rId6" w:history="1">
@@ -762,6 +851,232 @@
 <file path=word/numbering.xml><?xml version="1.0" encoding="utf-8"?>
 <w:numbering xmlns:wpc="http://schemas.microsoft.com/office/word/2010/wordprocessingCanvas" xmlns:cx="http://schemas.microsoft.com/office/drawing/2014/chartex" xmlns:cx1="http://schemas.microsoft.com/office/drawing/2015/9/8/chartex" xmlns:cx2="http://schemas.microsoft.com/office/drawing/2015/10/21/chartex" xmlns:cx3="http://schemas.microsoft.com/office/drawing/2016/5/9/chartex" xmlns:cx4="http://schemas.microsoft.com/office/drawing/2016/5/10/chartex" xmlns:cx5="http://schemas.microsoft.com/office/drawing/2016/5/11/chartex" xmlns:cx6="http://schemas.microsoft.com/office/drawing/2016/5/12/chartex" xmlns:cx7="http://schemas.microsoft.com/office/drawing/2016/5/13/chartex" xmlns:cx8="http://schemas.microsoft.com/office/drawing/2016/5/14/chartex" xmlns:mc="http://schemas.openxmlformats.org/markup-compatibility/2006" xmlns:aink="http://schemas.microsoft.com/office/drawing/2016/ink" xmlns:am3d="http://schemas.microsoft.com/office/drawing/2017/model3d" xmlns:o="urn:schemas-microsoft-com:office:office" xmlns:oel="http://schemas.microsoft.com/office/2019/extlst" xmlns:r="http://schemas.openxmlformats.org/officeDocument/2006/relationships" xmlns:m="http://schemas.openxmlformats.org/officeDocument/2006/math" xmlns:v="urn:schemas-microsoft-com:vml" xmlns:wp14="http://schemas.microsoft.com/office/word/2010/wordprocessingDrawing" xmlns:wp="http://schemas.openxmlformats.org/drawingml/2006/wordprocessingDrawing" xmlns:w10="urn:schemas-microsoft-com:office:word" xmlns:w="http://schemas.openxmlformats.org/wordprocessingml/2006/main" xmlns:w14="http://schemas.microsoft.com/office/word/2010/wordml" xmlns:w15="http://schemas.microsoft.com/office/word/2012/wordml" xmlns:w16cex="http://schemas.microsoft.com/office/word/2018/wordml/cex" xmlns:w16cid="http://schemas.microsoft.com/office/word/2016/wordml/cid" xmlns:w16="http://schemas.microsoft.com/office/word/2018/wordml" xmlns:w16sdtdh="http://schemas.microsoft.com/office/word/2020/wordml/sdtdatahash" xmlns:w16se="http://schemas.microsoft.com/office/word/2015/wordml/symex" xmlns:wpg="http://schemas.microsoft.com/office/word/2010/wordprocessingGroup" xmlns:wpi="http://schemas.microsoft.com/office/word/2010/wordprocessingInk" xmlns:wne="http://schemas.microsoft.com/office/word/2006/wordml" xmlns:wps="http://schemas.microsoft.com/office/word/2010/wordprocessingShape" mc:Ignorable="w14 w15 w16se w16cid w16 w16cex w16sdtdh wp14">
   <w:abstractNum w:abstractNumId="0" w15:restartNumberingAfterBreak="0">
+    <w:nsid w:val="01C50B2D"/>
+    <w:multiLevelType w:val="hybridMultilevel"/>
+    <w:tmpl w:val="5E1A6850"/>
+    <w:lvl w:ilvl="0" w:tplc="FFFFFFFF">
+      <w:start w:val="1"/>
+      <w:numFmt w:val="decimal"/>
+      <w:lvlText w:val="%1."/>
+      <w:lvlJc w:val="left"/>
+      <w:pPr>
+        <w:ind w:left="720" w:hanging="360"/>
+      </w:pPr>
+      <w:rPr>
+        <w:rFonts w:hint="default"/>
+      </w:rPr>
+    </w:lvl>
+    <w:lvl w:ilvl="1" w:tplc="40090003">
+      <w:start w:val="1"/>
+      <w:numFmt w:val="bullet"/>
+      <w:lvlText w:val="o"/>
+      <w:lvlJc w:val="left"/>
+      <w:pPr>
+        <w:ind w:left="1440" w:hanging="360"/>
+      </w:pPr>
+      <w:rPr>
+        <w:rFonts w:ascii="Courier New" w:hAnsi="Courier New" w:cs="Courier New" w:hint="default"/>
+      </w:rPr>
+    </w:lvl>
+    <w:lvl w:ilvl="2" w:tplc="FFFFFFFF">
+      <w:start w:val="1"/>
+      <w:numFmt w:val="bullet"/>
+      <w:lvlText w:val=""/>
+      <w:lvlJc w:val="left"/>
+      <w:pPr>
+        <w:ind w:left="2160" w:hanging="360"/>
+      </w:pPr>
+      <w:rPr>
+        <w:rFonts w:ascii="Wingdings" w:hAnsi="Wingdings" w:hint="default"/>
+      </w:rPr>
+    </w:lvl>
+    <w:lvl w:ilvl="3" w:tplc="FFFFFFFF">
+      <w:start w:val="1"/>
+      <w:numFmt w:val="bullet"/>
+      <w:lvlText w:val=""/>
+      <w:lvlJc w:val="left"/>
+      <w:pPr>
+        <w:ind w:left="2880" w:hanging="360"/>
+      </w:pPr>
+      <w:rPr>
+        <w:rFonts w:ascii="Symbol" w:hAnsi="Symbol" w:hint="default"/>
+      </w:rPr>
+    </w:lvl>
+    <w:lvl w:ilvl="4" w:tplc="FFFFFFFF">
+      <w:start w:val="1"/>
+      <w:numFmt w:val="bullet"/>
+      <w:lvlText w:val="o"/>
+      <w:lvlJc w:val="left"/>
+      <w:pPr>
+        <w:ind w:left="3600" w:hanging="360"/>
+      </w:pPr>
+      <w:rPr>
+        <w:rFonts w:ascii="Courier New" w:hAnsi="Courier New" w:cs="Courier New" w:hint="default"/>
+      </w:rPr>
+    </w:lvl>
+    <w:lvl w:ilvl="5" w:tplc="FFFFFFFF" w:tentative="1">
+      <w:start w:val="1"/>
+      <w:numFmt w:val="bullet"/>
+      <w:lvlText w:val=""/>
+      <w:lvlJc w:val="left"/>
+      <w:pPr>
+        <w:ind w:left="4320" w:hanging="360"/>
+      </w:pPr>
+      <w:rPr>
+        <w:rFonts w:ascii="Wingdings" w:hAnsi="Wingdings" w:hint="default"/>
+      </w:rPr>
+    </w:lvl>
+    <w:lvl w:ilvl="6" w:tplc="FFFFFFFF" w:tentative="1">
+      <w:start w:val="1"/>
+      <w:numFmt w:val="bullet"/>
+      <w:lvlText w:val=""/>
+      <w:lvlJc w:val="left"/>
+      <w:pPr>
+        <w:ind w:left="5040" w:hanging="360"/>
+      </w:pPr>
+      <w:rPr>
+        <w:rFonts w:ascii="Symbol" w:hAnsi="Symbol" w:hint="default"/>
+      </w:rPr>
+    </w:lvl>
+    <w:lvl w:ilvl="7" w:tplc="FFFFFFFF" w:tentative="1">
+      <w:start w:val="1"/>
+      <w:numFmt w:val="bullet"/>
+      <w:lvlText w:val="o"/>
+      <w:lvlJc w:val="left"/>
+      <w:pPr>
+        <w:ind w:left="5760" w:hanging="360"/>
+      </w:pPr>
+      <w:rPr>
+        <w:rFonts w:ascii="Courier New" w:hAnsi="Courier New" w:cs="Courier New" w:hint="default"/>
+      </w:rPr>
+    </w:lvl>
+    <w:lvl w:ilvl="8" w:tplc="FFFFFFFF" w:tentative="1">
+      <w:start w:val="1"/>
+      <w:numFmt w:val="bullet"/>
+      <w:lvlText w:val=""/>
+      <w:lvlJc w:val="left"/>
+      <w:pPr>
+        <w:ind w:left="6480" w:hanging="360"/>
+      </w:pPr>
+      <w:rPr>
+        <w:rFonts w:ascii="Wingdings" w:hAnsi="Wingdings" w:hint="default"/>
+      </w:rPr>
+    </w:lvl>
+  </w:abstractNum>
+  <w:abstractNum w:abstractNumId="1" w15:restartNumberingAfterBreak="0">
+    <w:nsid w:val="0EEB7789"/>
+    <w:multiLevelType w:val="hybridMultilevel"/>
+    <w:tmpl w:val="A822B592"/>
+    <w:lvl w:ilvl="0" w:tplc="FFFFFFFF">
+      <w:start w:val="1"/>
+      <w:numFmt w:val="decimal"/>
+      <w:lvlText w:val="%1."/>
+      <w:lvlJc w:val="left"/>
+      <w:pPr>
+        <w:ind w:left="720" w:hanging="360"/>
+      </w:pPr>
+      <w:rPr>
+        <w:rFonts w:hint="default"/>
+      </w:rPr>
+    </w:lvl>
+    <w:lvl w:ilvl="1" w:tplc="FFFFFFFF">
+      <w:start w:val="1"/>
+      <w:numFmt w:val="bullet"/>
+      <w:lvlText w:val="o"/>
+      <w:lvlJc w:val="left"/>
+      <w:pPr>
+        <w:ind w:left="1440" w:hanging="360"/>
+      </w:pPr>
+      <w:rPr>
+        <w:rFonts w:ascii="Courier New" w:hAnsi="Courier New" w:cs="Courier New" w:hint="default"/>
+      </w:rPr>
+    </w:lvl>
+    <w:lvl w:ilvl="2" w:tplc="FFFFFFFF" w:tentative="1">
+      <w:start w:val="1"/>
+      <w:numFmt w:val="bullet"/>
+      <w:lvlText w:val=""/>
+      <w:lvlJc w:val="left"/>
+      <w:pPr>
+        <w:ind w:left="2160" w:hanging="360"/>
+      </w:pPr>
+      <w:rPr>
+        <w:rFonts w:ascii="Wingdings" w:hAnsi="Wingdings" w:hint="default"/>
+      </w:rPr>
+    </w:lvl>
+    <w:lvl w:ilvl="3" w:tplc="FFFFFFFF" w:tentative="1">
+      <w:start w:val="1"/>
+      <w:numFmt w:val="bullet"/>
+      <w:lvlText w:val=""/>
+      <w:lvlJc w:val="left"/>
+      <w:pPr>
+        <w:ind w:left="2880" w:hanging="360"/>
+      </w:pPr>
+      <w:rPr>
+        <w:rFonts w:ascii="Symbol" w:hAnsi="Symbol" w:hint="default"/>
+      </w:rPr>
+    </w:lvl>
+    <w:lvl w:ilvl="4" w:tplc="FFFFFFFF" w:tentative="1">
+      <w:start w:val="1"/>
+      <w:numFmt w:val="bullet"/>
+      <w:lvlText w:val="o"/>
+      <w:lvlJc w:val="left"/>
+      <w:pPr>
+        <w:ind w:left="3600" w:hanging="360"/>
+      </w:pPr>
+      <w:rPr>
+        <w:rFonts w:ascii="Courier New" w:hAnsi="Courier New" w:cs="Courier New" w:hint="default"/>
+      </w:rPr>
+    </w:lvl>
+    <w:lvl w:ilvl="5" w:tplc="FFFFFFFF" w:tentative="1">
+      <w:start w:val="1"/>
+      <w:numFmt w:val="bullet"/>
+      <w:lvlText w:val=""/>
+      <w:lvlJc w:val="left"/>
+      <w:pPr>
+        <w:ind w:left="4320" w:hanging="360"/>
+      </w:pPr>
+      <w:rPr>
+        <w:rFonts w:ascii="Wingdings" w:hAnsi="Wingdings" w:hint="default"/>
+      </w:rPr>
+    </w:lvl>
+    <w:lvl w:ilvl="6" w:tplc="FFFFFFFF" w:tentative="1">
+      <w:start w:val="1"/>
+      <w:numFmt w:val="bullet"/>
+      <w:lvlText w:val=""/>
+      <w:lvlJc w:val="left"/>
+      <w:pPr>
+        <w:ind w:left="5040" w:hanging="360"/>
+      </w:pPr>
+      <w:rPr>
+        <w:rFonts w:ascii="Symbol" w:hAnsi="Symbol" w:hint="default"/>
+      </w:rPr>
+    </w:lvl>
+    <w:lvl w:ilvl="7" w:tplc="FFFFFFFF" w:tentative="1">
+      <w:start w:val="1"/>
+      <w:numFmt w:val="bullet"/>
+      <w:lvlText w:val="o"/>
+      <w:lvlJc w:val="left"/>
+      <w:pPr>
+        <w:ind w:left="5760" w:hanging="360"/>
+      </w:pPr>
+      <w:rPr>
+        <w:rFonts w:ascii="Courier New" w:hAnsi="Courier New" w:cs="Courier New" w:hint="default"/>
+      </w:rPr>
+    </w:lvl>
+    <w:lvl w:ilvl="8" w:tplc="FFFFFFFF" w:tentative="1">
+      <w:start w:val="1"/>
+      <w:numFmt w:val="bullet"/>
+      <w:lvlText w:val=""/>
+      <w:lvlJc w:val="left"/>
+      <w:pPr>
+        <w:ind w:left="6480" w:hanging="360"/>
+      </w:pPr>
+      <w:rPr>
+        <w:rFonts w:ascii="Wingdings" w:hAnsi="Wingdings" w:hint="default"/>
+      </w:rPr>
+    </w:lvl>
+  </w:abstractNum>
+  <w:abstractNum w:abstractNumId="2" w15:restartNumberingAfterBreak="0">
     <w:nsid w:val="1C8C59B7"/>
     <w:multiLevelType w:val="hybridMultilevel"/>
     <w:tmpl w:val="0B0E5BD6"/>
@@ -874,233 +1189,230 @@
       </w:rPr>
     </w:lvl>
   </w:abstractNum>
-  <w:abstractNum w:abstractNumId="1" w15:restartNumberingAfterBreak="0">
+  <w:abstractNum w:abstractNumId="3" w15:restartNumberingAfterBreak="0">
     <w:nsid w:val="33C24ECE"/>
     <w:multiLevelType w:val="hybridMultilevel"/>
-    <w:tmpl w:val="F8928D9A"/>
-    <w:lvl w:ilvl="0" w:tplc="40090001">
+    <w:tmpl w:val="A822B592"/>
+    <w:lvl w:ilvl="0" w:tplc="4009000F">
+      <w:start w:val="1"/>
+      <w:numFmt w:val="decimal"/>
+      <w:lvlText w:val="%1."/>
+      <w:lvlJc w:val="left"/>
+      <w:pPr>
+        <w:ind w:left="720" w:hanging="360"/>
+      </w:pPr>
+      <w:rPr>
+        <w:rFonts w:hint="default"/>
+      </w:rPr>
+    </w:lvl>
+    <w:lvl w:ilvl="1" w:tplc="40090003">
+      <w:start w:val="1"/>
+      <w:numFmt w:val="bullet"/>
+      <w:lvlText w:val="o"/>
+      <w:lvlJc w:val="left"/>
+      <w:pPr>
+        <w:ind w:left="1440" w:hanging="360"/>
+      </w:pPr>
+      <w:rPr>
+        <w:rFonts w:ascii="Courier New" w:hAnsi="Courier New" w:cs="Courier New" w:hint="default"/>
+      </w:rPr>
+    </w:lvl>
+    <w:lvl w:ilvl="2" w:tplc="40090005" w:tentative="1">
+      <w:start w:val="1"/>
+      <w:numFmt w:val="bullet"/>
+      <w:lvlText w:val=""/>
+      <w:lvlJc w:val="left"/>
+      <w:pPr>
+        <w:ind w:left="2160" w:hanging="360"/>
+      </w:pPr>
+      <w:rPr>
+        <w:rFonts w:ascii="Wingdings" w:hAnsi="Wingdings" w:hint="default"/>
+      </w:rPr>
+    </w:lvl>
+    <w:lvl w:ilvl="3" w:tplc="40090001" w:tentative="1">
       <w:start w:val="1"/>
       <w:numFmt w:val="bullet"/>
       <w:lvlText w:val=""/>
       <w:lvlJc w:val="left"/>
       <w:pPr>
-        <w:ind w:left="720" w:hanging="360"/>
+        <w:ind w:left="2880" w:hanging="360"/>
       </w:pPr>
       <w:rPr>
         <w:rFonts w:ascii="Symbol" w:hAnsi="Symbol" w:hint="default"/>
       </w:rPr>
     </w:lvl>
-    <w:lvl w:ilvl="1" w:tplc="40090003" w:tentative="1">
+    <w:lvl w:ilvl="4" w:tplc="40090003" w:tentative="1">
       <w:start w:val="1"/>
       <w:numFmt w:val="bullet"/>
       <w:lvlText w:val="o"/>
       <w:lvlJc w:val="left"/>
       <w:pPr>
-        <w:ind w:left="1440" w:hanging="360"/>
+        <w:ind w:left="3600" w:hanging="360"/>
       </w:pPr>
       <w:rPr>
         <w:rFonts w:ascii="Courier New" w:hAnsi="Courier New" w:cs="Courier New" w:hint="default"/>
       </w:rPr>
     </w:lvl>
-    <w:lvl w:ilvl="2" w:tplc="40090005" w:tentative="1">
+    <w:lvl w:ilvl="5" w:tplc="40090005" w:tentative="1">
       <w:start w:val="1"/>
       <w:numFmt w:val="bullet"/>
       <w:lvlText w:val=""/>
       <w:lvlJc w:val="left"/>
       <w:pPr>
-        <w:ind w:left="2160" w:hanging="360"/>
+        <w:ind w:left="4320" w:hanging="360"/>
       </w:pPr>
       <w:rPr>
         <w:rFonts w:ascii="Wingdings" w:hAnsi="Wingdings" w:hint="default"/>
       </w:rPr>
     </w:lvl>
-    <w:lvl w:ilvl="3" w:tplc="40090001" w:tentative="1">
+    <w:lvl w:ilvl="6" w:tplc="40090001" w:tentative="1">
       <w:start w:val="1"/>
       <w:numFmt w:val="bullet"/>
       <w:lvlText w:val=""/>
       <w:lvlJc w:val="left"/>
       <w:pPr>
-        <w:ind w:left="2880" w:hanging="360"/>
+        <w:ind w:left="5040" w:hanging="360"/>
       </w:pPr>
       <w:rPr>
         <w:rFonts w:ascii="Symbol" w:hAnsi="Symbol" w:hint="default"/>
       </w:rPr>
     </w:lvl>
-    <w:lvl w:ilvl="4" w:tplc="40090003" w:tentative="1">
+    <w:lvl w:ilvl="7" w:tplc="40090003" w:tentative="1">
       <w:start w:val="1"/>
       <w:numFmt w:val="bullet"/>
       <w:lvlText w:val="o"/>
       <w:lvlJc w:val="left"/>
       <w:pPr>
-        <w:ind w:left="3600" w:hanging="360"/>
+        <w:ind w:left="5760" w:hanging="360"/>
       </w:pPr>
       <w:rPr>
         <w:rFonts w:ascii="Courier New" w:hAnsi="Courier New" w:cs="Courier New" w:hint="default"/>
       </w:rPr>
     </w:lvl>
-    <w:lvl w:ilvl="5" w:tplc="40090005" w:tentative="1">
+    <w:lvl w:ilvl="8" w:tplc="40090005" w:tentative="1">
       <w:start w:val="1"/>
       <w:numFmt w:val="bullet"/>
       <w:lvlText w:val=""/>
       <w:lvlJc w:val="left"/>
       <w:pPr>
-        <w:ind w:left="4320" w:hanging="360"/>
+        <w:ind w:left="6480" w:hanging="360"/>
       </w:pPr>
       <w:rPr>
         <w:rFonts w:ascii="Wingdings" w:hAnsi="Wingdings" w:hint="default"/>
       </w:rPr>
     </w:lvl>
-    <w:lvl w:ilvl="6" w:tplc="40090001" w:tentative="1">
-      <w:start w:val="1"/>
-      <w:numFmt w:val="bullet"/>
-      <w:lvlText w:val=""/>
-      <w:lvlJc w:val="left"/>
-      <w:pPr>
-        <w:ind w:left="5040" w:hanging="360"/>
-      </w:pPr>
-      <w:rPr>
-        <w:rFonts w:ascii="Symbol" w:hAnsi="Symbol" w:hint="default"/>
-      </w:rPr>
-    </w:lvl>
-    <w:lvl w:ilvl="7" w:tplc="40090003" w:tentative="1">
-      <w:start w:val="1"/>
-      <w:numFmt w:val="bullet"/>
-      <w:lvlText w:val="o"/>
-      <w:lvlJc w:val="left"/>
-      <w:pPr>
-        <w:ind w:left="5760" w:hanging="360"/>
-      </w:pPr>
-      <w:rPr>
-        <w:rFonts w:ascii="Courier New" w:hAnsi="Courier New" w:cs="Courier New" w:hint="default"/>
-      </w:rPr>
-    </w:lvl>
-    <w:lvl w:ilvl="8" w:tplc="40090005" w:tentative="1">
-      <w:start w:val="1"/>
-      <w:numFmt w:val="bullet"/>
-      <w:lvlText w:val=""/>
-      <w:lvlJc w:val="left"/>
-      <w:pPr>
-        <w:ind w:left="6480" w:hanging="360"/>
-      </w:pPr>
-      <w:rPr>
-        <w:rFonts w:ascii="Wingdings" w:hAnsi="Wingdings" w:hint="default"/>
-      </w:rPr>
-    </w:lvl>
   </w:abstractNum>
-  <w:abstractNum w:abstractNumId="2" w15:restartNumberingAfterBreak="0">
+  <w:abstractNum w:abstractNumId="4" w15:restartNumberingAfterBreak="0">
     <w:nsid w:val="49382685"/>
     <w:multiLevelType w:val="hybridMultilevel"/>
-    <w:tmpl w:val="F104D582"/>
-    <w:lvl w:ilvl="0" w:tplc="40090001">
+    <w:tmpl w:val="C4E88A64"/>
+    <w:lvl w:ilvl="0" w:tplc="4009000F">
+      <w:start w:val="1"/>
+      <w:numFmt w:val="decimal"/>
+      <w:lvlText w:val="%1."/>
+      <w:lvlJc w:val="left"/>
+      <w:pPr>
+        <w:ind w:left="720" w:hanging="360"/>
+      </w:pPr>
+      <w:rPr>
+        <w:rFonts w:hint="default"/>
+      </w:rPr>
+    </w:lvl>
+    <w:lvl w:ilvl="1" w:tplc="4009000F">
+      <w:start w:val="1"/>
+      <w:numFmt w:val="decimal"/>
+      <w:lvlText w:val="%2."/>
+      <w:lvlJc w:val="left"/>
+      <w:pPr>
+        <w:ind w:left="1440" w:hanging="360"/>
+      </w:pPr>
+    </w:lvl>
+    <w:lvl w:ilvl="2" w:tplc="40090005">
+      <w:start w:val="1"/>
+      <w:numFmt w:val="bullet"/>
+      <w:lvlText w:val=""/>
+      <w:lvlJc w:val="left"/>
+      <w:pPr>
+        <w:ind w:left="2160" w:hanging="360"/>
+      </w:pPr>
+      <w:rPr>
+        <w:rFonts w:ascii="Wingdings" w:hAnsi="Wingdings" w:hint="default"/>
+      </w:rPr>
+    </w:lvl>
+    <w:lvl w:ilvl="3" w:tplc="40090001" w:tentative="1">
       <w:start w:val="1"/>
       <w:numFmt w:val="bullet"/>
       <w:lvlText w:val=""/>
       <w:lvlJc w:val="left"/>
       <w:pPr>
-        <w:ind w:left="720" w:hanging="360"/>
+        <w:ind w:left="2880" w:hanging="360"/>
       </w:pPr>
       <w:rPr>
         <w:rFonts w:ascii="Symbol" w:hAnsi="Symbol" w:hint="default"/>
       </w:rPr>
     </w:lvl>
-    <w:lvl w:ilvl="1" w:tplc="40090003">
+    <w:lvl w:ilvl="4" w:tplc="40090003" w:tentative="1">
       <w:start w:val="1"/>
       <w:numFmt w:val="bullet"/>
       <w:lvlText w:val="o"/>
       <w:lvlJc w:val="left"/>
       <w:pPr>
-        <w:ind w:left="1440" w:hanging="360"/>
+        <w:ind w:left="3600" w:hanging="360"/>
       </w:pPr>
       <w:rPr>
         <w:rFonts w:ascii="Courier New" w:hAnsi="Courier New" w:cs="Courier New" w:hint="default"/>
       </w:rPr>
     </w:lvl>
-    <w:lvl w:ilvl="2" w:tplc="40090005" w:tentative="1">
+    <w:lvl w:ilvl="5" w:tplc="40090005" w:tentative="1">
       <w:start w:val="1"/>
       <w:numFmt w:val="bullet"/>
       <w:lvlText w:val=""/>
       <w:lvlJc w:val="left"/>
       <w:pPr>
-        <w:ind w:left="2160" w:hanging="360"/>
+        <w:ind w:left="4320" w:hanging="360"/>
       </w:pPr>
       <w:rPr>
         <w:rFonts w:ascii="Wingdings" w:hAnsi="Wingdings" w:hint="default"/>
       </w:rPr>
     </w:lvl>
-    <w:lvl w:ilvl="3" w:tplc="40090001" w:tentative="1">
+    <w:lvl w:ilvl="6" w:tplc="40090001" w:tentative="1">
       <w:start w:val="1"/>
       <w:numFmt w:val="bullet"/>
       <w:lvlText w:val=""/>
       <w:lvlJc w:val="left"/>
       <w:pPr>
-        <w:ind w:left="2880" w:hanging="360"/>
+        <w:ind w:left="5040" w:hanging="360"/>
       </w:pPr>
       <w:rPr>
         <w:rFonts w:ascii="Symbol" w:hAnsi="Symbol" w:hint="default"/>
       </w:rPr>
     </w:lvl>
-    <w:lvl w:ilvl="4" w:tplc="40090003" w:tentative="1">
+    <w:lvl w:ilvl="7" w:tplc="40090003" w:tentative="1">
       <w:start w:val="1"/>
       <w:numFmt w:val="bullet"/>
       <w:lvlText w:val="o"/>
       <w:lvlJc w:val="left"/>
       <w:pPr>
-        <w:ind w:left="3600" w:hanging="360"/>
+        <w:ind w:left="5760" w:hanging="360"/>
       </w:pPr>
       <w:rPr>
         <w:rFonts w:ascii="Courier New" w:hAnsi="Courier New" w:cs="Courier New" w:hint="default"/>
       </w:rPr>
     </w:lvl>
-    <w:lvl w:ilvl="5" w:tplc="40090005" w:tentative="1">
+    <w:lvl w:ilvl="8" w:tplc="40090005" w:tentative="1">
       <w:start w:val="1"/>
       <w:numFmt w:val="bullet"/>
       <w:lvlText w:val=""/>
       <w:lvlJc w:val="left"/>
       <w:pPr>
-        <w:ind w:left="4320" w:hanging="360"/>
+        <w:ind w:left="6480" w:hanging="360"/>
       </w:pPr>
       <w:rPr>
         <w:rFonts w:ascii="Wingdings" w:hAnsi="Wingdings" w:hint="default"/>
       </w:rPr>
     </w:lvl>
-    <w:lvl w:ilvl="6" w:tplc="40090001" w:tentative="1">
-      <w:start w:val="1"/>
-      <w:numFmt w:val="bullet"/>
-      <w:lvlText w:val=""/>
-      <w:lvlJc w:val="left"/>
-      <w:pPr>
-        <w:ind w:left="5040" w:hanging="360"/>
-      </w:pPr>
-      <w:rPr>
-        <w:rFonts w:ascii="Symbol" w:hAnsi="Symbol" w:hint="default"/>
-      </w:rPr>
-    </w:lvl>
-    <w:lvl w:ilvl="7" w:tplc="40090003" w:tentative="1">
-      <w:start w:val="1"/>
-      <w:numFmt w:val="bullet"/>
-      <w:lvlText w:val="o"/>
-      <w:lvlJc w:val="left"/>
-      <w:pPr>
-        <w:ind w:left="5760" w:hanging="360"/>
-      </w:pPr>
-      <w:rPr>
-        <w:rFonts w:ascii="Courier New" w:hAnsi="Courier New" w:cs="Courier New" w:hint="default"/>
-      </w:rPr>
-    </w:lvl>
-    <w:lvl w:ilvl="8" w:tplc="40090005" w:tentative="1">
-      <w:start w:val="1"/>
-      <w:numFmt w:val="bullet"/>
-      <w:lvlText w:val=""/>
-      <w:lvlJc w:val="left"/>
-      <w:pPr>
-        <w:ind w:left="6480" w:hanging="360"/>
-      </w:pPr>
-      <w:rPr>
-        <w:rFonts w:ascii="Wingdings" w:hAnsi="Wingdings" w:hint="default"/>
-      </w:rPr>
-    </w:lvl>
   </w:abstractNum>
-  <w:abstractNum w:abstractNumId="3" w15:restartNumberingAfterBreak="0">
+  <w:abstractNum w:abstractNumId="5" w15:restartNumberingAfterBreak="0">
     <w:nsid w:val="5A652197"/>
     <w:multiLevelType w:val="hybridMultilevel"/>
     <w:tmpl w:val="54CA6076"/>
@@ -1187,7 +1499,7 @@
       </w:pPr>
     </w:lvl>
   </w:abstractNum>
-  <w:abstractNum w:abstractNumId="4" w15:restartNumberingAfterBreak="0">
+  <w:abstractNum w:abstractNumId="6" w15:restartNumberingAfterBreak="0">
     <w:nsid w:val="67491B34"/>
     <w:multiLevelType w:val="hybridMultilevel"/>
     <w:tmpl w:val="B49A0806"/>
@@ -1300,7 +1612,7 @@
       </w:rPr>
     </w:lvl>
   </w:abstractNum>
-  <w:abstractNum w:abstractNumId="5" w15:restartNumberingAfterBreak="0">
+  <w:abstractNum w:abstractNumId="7" w15:restartNumberingAfterBreak="0">
     <w:nsid w:val="709259A9"/>
     <w:multiLevelType w:val="hybridMultilevel"/>
     <w:tmpl w:val="BCE40B72"/>
@@ -1413,20 +1725,20 @@
       </w:rPr>
     </w:lvl>
   </w:abstractNum>
-  <w:abstractNum w:abstractNumId="6" w15:restartNumberingAfterBreak="0">
+  <w:abstractNum w:abstractNumId="8" w15:restartNumberingAfterBreak="0">
     <w:nsid w:val="720466B0"/>
     <w:multiLevelType w:val="hybridMultilevel"/>
-    <w:tmpl w:val="98EE7B1A"/>
-    <w:lvl w:ilvl="0" w:tplc="40090001">
-      <w:start w:val="1"/>
-      <w:numFmt w:val="bullet"/>
-      <w:lvlText w:val=""/>
+    <w:tmpl w:val="447E2704"/>
+    <w:lvl w:ilvl="0" w:tplc="4009000F">
+      <w:start w:val="1"/>
+      <w:numFmt w:val="decimal"/>
+      <w:lvlText w:val="%1."/>
       <w:lvlJc w:val="left"/>
       <w:pPr>
         <w:ind w:left="720" w:hanging="360"/>
       </w:pPr>
       <w:rPr>
-        <w:rFonts w:ascii="Symbol" w:hAnsi="Symbol" w:hint="default"/>
+        <w:rFonts w:hint="default"/>
       </w:rPr>
     </w:lvl>
     <w:lvl w:ilvl="1" w:tplc="40090003" w:tentative="1">
@@ -1527,25 +1839,31 @@
     </w:lvl>
   </w:abstractNum>
   <w:num w:numId="1" w16cid:durableId="1202206424">
+    <w:abstractNumId w:val="4"/>
+  </w:num>
+  <w:num w:numId="2" w16cid:durableId="2143498510">
+    <w:abstractNumId w:val="3"/>
+  </w:num>
+  <w:num w:numId="3" w16cid:durableId="1385955690">
+    <w:abstractNumId w:val="7"/>
+  </w:num>
+  <w:num w:numId="4" w16cid:durableId="226771581">
+    <w:abstractNumId w:val="6"/>
+  </w:num>
+  <w:num w:numId="5" w16cid:durableId="199903967">
     <w:abstractNumId w:val="2"/>
   </w:num>
-  <w:num w:numId="2" w16cid:durableId="2143498510">
-    <w:abstractNumId w:val="1"/>
-  </w:num>
-  <w:num w:numId="3" w16cid:durableId="1385955690">
+  <w:num w:numId="6" w16cid:durableId="1726220877">
     <w:abstractNumId w:val="5"/>
   </w:num>
-  <w:num w:numId="4" w16cid:durableId="226771581">
-    <w:abstractNumId w:val="4"/>
+  <w:num w:numId="7" w16cid:durableId="669212023">
+    <w:abstractNumId w:val="8"/>
   </w:num>
-  <w:num w:numId="5" w16cid:durableId="199903967">
+  <w:num w:numId="8" w16cid:durableId="1684358960">
     <w:abstractNumId w:val="0"/>
   </w:num>
-  <w:num w:numId="6" w16cid:durableId="1726220877">
-    <w:abstractNumId w:val="3"/>
-  </w:num>
-  <w:num w:numId="7" w16cid:durableId="669212023">
-    <w:abstractNumId w:val="6"/>
+  <w:num w:numId="9" w16cid:durableId="614479036">
+    <w:abstractNumId w:val="1"/>
   </w:num>
 </w:numbering>
 </file>
@@ -2235,6 +2553,17 @@
       <w:bCs/>
     </w:rPr>
   </w:style>
+  <w:style w:type="character" w:styleId="SubtleReference">
+    <w:name w:val="Subtle Reference"/>
+    <w:basedOn w:val="DefaultParagraphFont"/>
+    <w:uiPriority w:val="31"/>
+    <w:qFormat/>
+    <w:rsid w:val="00ED6BE9"/>
+    <w:rPr>
+      <w:smallCaps/>
+      <w:color w:val="5A5A5A" w:themeColor="text1" w:themeTint="A5"/>
+    </w:rPr>
+  </w:style>
 </w:styles>
 </file>
 

</xml_diff>